<commit_message>
Updates description and delete unused datasets
</commit_message>
<xml_diff>
--- a/Proposta-FollowUp.docx
+++ b/Proposta-FollowUp.docx
@@ -172,7 +172,7 @@
           <w:szCs w:val="24"/>
           <w:rtl w:val="0"/>
         </w:rPr>
-        <w:t xml:space="preserve">Para o projeto, o grupo escolheu o tema de saúde, focando principalmente em obesidade e a tentativa de determinar as suas causas e as suas consequências. O principal </w:t>
+        <w:t xml:space="preserve">Para o projeto, o grupo escolheu o tema de saúde, focando principalmente em obesidade e a tentativa fazer uma análise demográfica, tentando determinar os fatores que mais influenciam na obesidade, bem como analisar as características clínicas de um obeso tentando classificar uma pessoa como obesa sem saber seu peso. O principal </w:t>
       </w:r>
       <w:r>
         <w:rPr>
@@ -191,7 +191,35 @@
           <w:szCs w:val="24"/>
           <w:rtl w:val="0"/>
         </w:rPr>
-        <w:t xml:space="preserve"> a ser usado é sobre informações coletadas por parte da CDC (Centro de Controle de Doenças) dos EUA, que inclui um estudo demográfico, estudo de exames físicos, dietas, testes de laboratórios e doenças. Além deste, serão usados outros datasets com dados globais e nacionais sobre a obesidade.</w:t>
+        <w:t xml:space="preserve"> a ser usado foi coletado no </w:t>
+      </w:r>
+      <w:r>
+        <w:rPr>
+          <w:rFonts w:ascii="Times New Roman" w:cs="Times New Roman" w:eastAsia="Times New Roman" w:hAnsi="Times New Roman"/>
+          <w:i w:val="1"/>
+          <w:sz w:val="24"/>
+          <w:szCs w:val="24"/>
+          <w:rtl w:val="0"/>
+        </w:rPr>
+        <w:t xml:space="preserve">Our World in Data</w:t>
+      </w:r>
+      <w:r>
+        <w:rPr>
+          <w:rFonts w:ascii="Times New Roman" w:cs="Times New Roman" w:eastAsia="Times New Roman" w:hAnsi="Times New Roman"/>
+          <w:sz w:val="24"/>
+          <w:szCs w:val="24"/>
+          <w:rtl w:val="0"/>
+        </w:rPr>
+        <w:t xml:space="preserve">, que determina o percentual de obesos em cada país a cada ano</w:t>
+      </w:r>
+      <w:r>
+        <w:rPr>
+          <w:rFonts w:ascii="Times New Roman" w:cs="Times New Roman" w:eastAsia="Times New Roman" w:hAnsi="Times New Roman"/>
+          <w:sz w:val="24"/>
+          <w:szCs w:val="24"/>
+          <w:rtl w:val="0"/>
+        </w:rPr>
+        <w:t xml:space="preserve">. Além deste, serão usados outros datasets com dados globais sobre a obesidade.</w:t>
       </w:r>
     </w:p>
     <w:p>
@@ -217,8 +245,21 @@
           <w:szCs w:val="24"/>
           <w:rtl w:val="0"/>
         </w:rPr>
-        <w:t xml:space="preserve">National Health and Nutrition: </w:t>
-      </w:r>
+        <w:t xml:space="preserve">World Obesity:</w:t>
+      </w:r>
+    </w:p>
+    <w:p>
+      <w:pPr>
+        <w:spacing w:line="360" w:lineRule="auto"/>
+        <w:ind w:left="720" w:firstLine="0"/>
+        <w:contextualSpacing w:val="0"/>
+        <w:rPr>
+          <w:rFonts w:ascii="Times New Roman" w:cs="Times New Roman" w:eastAsia="Times New Roman" w:hAnsi="Times New Roman"/>
+          <w:b w:val="1"/>
+          <w:sz w:val="24"/>
+          <w:szCs w:val="24"/>
+        </w:rPr>
+      </w:pPr>
       <w:hyperlink r:id="rId6">
         <w:r>
           <w:rPr>
@@ -229,7 +270,7 @@
             <w:u w:val="single"/>
             <w:rtl w:val="0"/>
           </w:rPr>
-          <w:t xml:space="preserve">https://www.kaggle.com/cdc/national-health-and-nutrition-examination-survey/home</w:t>
+          <w:t xml:space="preserve">https://ourworldindata.org/obesity</w:t>
         </w:r>
       </w:hyperlink>
       <w:r>
@@ -296,235 +337,33 @@
           <w:b w:val="1"/>
           <w:sz w:val="24"/>
           <w:szCs w:val="24"/>
-        </w:rPr>
-      </w:pPr>
-      <w:r>
-        <w:rPr>
-          <w:rFonts w:ascii="Times New Roman" w:cs="Times New Roman" w:eastAsia="Times New Roman" w:hAnsi="Times New Roman"/>
-          <w:b w:val="1"/>
-          <w:sz w:val="24"/>
-          <w:szCs w:val="24"/>
-          <w:rtl w:val="0"/>
-        </w:rPr>
-        <w:t xml:space="preserve">PNS: </w:t>
-      </w:r>
+          <w:u w:val="none"/>
+        </w:rPr>
+      </w:pPr>
+      <w:r>
+        <w:rPr>
+          <w:rFonts w:ascii="Times New Roman" w:cs="Times New Roman" w:eastAsia="Times New Roman" w:hAnsi="Times New Roman"/>
+          <w:b w:val="1"/>
+          <w:sz w:val="24"/>
+          <w:szCs w:val="24"/>
+          <w:rtl w:val="0"/>
+        </w:rPr>
+        <w:t xml:space="preserve">IDH:</w:t>
+      </w:r>
+    </w:p>
+    <w:p>
+      <w:pPr>
+        <w:spacing w:line="360" w:lineRule="auto"/>
+        <w:ind w:left="720" w:firstLine="0"/>
+        <w:contextualSpacing w:val="0"/>
+        <w:rPr>
+          <w:rFonts w:ascii="Times New Roman" w:cs="Times New Roman" w:eastAsia="Times New Roman" w:hAnsi="Times New Roman"/>
+          <w:b w:val="1"/>
+          <w:sz w:val="24"/>
+          <w:szCs w:val="24"/>
+        </w:rPr>
+      </w:pPr>
       <w:hyperlink r:id="rId8">
-        <w:r>
-          <w:rPr>
-            <w:rFonts w:ascii="Times New Roman" w:cs="Times New Roman" w:eastAsia="Times New Roman" w:hAnsi="Times New Roman"/>
-            <w:color w:val="1155cc"/>
-            <w:sz w:val="24"/>
-            <w:szCs w:val="24"/>
-            <w:u w:val="single"/>
-            <w:rtl w:val="0"/>
-          </w:rPr>
-          <w:t xml:space="preserve">www.mds.gov.br/webarquivos/sala_de_imprensa/dados/PNS2013-Obesidade.xls</w:t>
-        </w:r>
-      </w:hyperlink>
-      <w:r>
-        <w:rPr>
-          <w:rtl w:val="0"/>
-        </w:rPr>
-      </w:r>
-    </w:p>
-    <w:p>
-      <w:pPr>
-        <w:numPr>
-          <w:ilvl w:val="0"/>
-          <w:numId w:val="2"/>
-        </w:numPr>
-        <w:spacing w:line="360" w:lineRule="auto"/>
-        <w:ind w:left="720" w:hanging="360"/>
-        <w:rPr>
-          <w:rFonts w:ascii="Times New Roman" w:cs="Times New Roman" w:eastAsia="Times New Roman" w:hAnsi="Times New Roman"/>
-          <w:b w:val="1"/>
-          <w:sz w:val="24"/>
-          <w:szCs w:val="24"/>
-        </w:rPr>
-      </w:pPr>
-      <w:r>
-        <w:rPr>
-          <w:rFonts w:ascii="Times New Roman" w:cs="Times New Roman" w:eastAsia="Times New Roman" w:hAnsi="Times New Roman"/>
-          <w:b w:val="1"/>
-          <w:sz w:val="24"/>
-          <w:szCs w:val="24"/>
-          <w:rtl w:val="0"/>
-        </w:rPr>
-        <w:t xml:space="preserve">World Obesity:</w:t>
-      </w:r>
-    </w:p>
-    <w:p>
-      <w:pPr>
-        <w:spacing w:line="360" w:lineRule="auto"/>
-        <w:ind w:left="720" w:firstLine="0"/>
-        <w:contextualSpacing w:val="0"/>
-        <w:rPr/>
-      </w:pPr>
-      <w:hyperlink r:id="rId9">
-        <w:r>
-          <w:rPr>
-            <w:rFonts w:ascii="Times New Roman" w:cs="Times New Roman" w:eastAsia="Times New Roman" w:hAnsi="Times New Roman"/>
-            <w:color w:val="1155cc"/>
-            <w:sz w:val="24"/>
-            <w:szCs w:val="24"/>
-            <w:u w:val="single"/>
-            <w:rtl w:val="0"/>
-          </w:rPr>
-          <w:t xml:space="preserve">https://ps-wod-web-prod.s3.amazonaws.com/media/filer_public/5e/44/5e442</w:t>
-        </w:r>
-      </w:hyperlink>
-      <w:r>
-        <w:rPr>
-          <w:rtl w:val="0"/>
-        </w:rPr>
-      </w:r>
-    </w:p>
-    <w:p>
-      <w:pPr>
-        <w:spacing w:line="360" w:lineRule="auto"/>
-        <w:ind w:left="720" w:firstLine="0"/>
-        <w:contextualSpacing w:val="0"/>
-        <w:rPr>
-          <w:rFonts w:ascii="Times New Roman" w:cs="Times New Roman" w:eastAsia="Times New Roman" w:hAnsi="Times New Roman"/>
-          <w:sz w:val="24"/>
-          <w:szCs w:val="24"/>
-        </w:rPr>
-      </w:pPr>
-      <w:hyperlink r:id="rId10">
-        <w:r>
-          <w:rPr>
-            <w:rFonts w:ascii="Times New Roman" w:cs="Times New Roman" w:eastAsia="Times New Roman" w:hAnsi="Times New Roman"/>
-            <w:color w:val="1155cc"/>
-            <w:sz w:val="24"/>
-            <w:szCs w:val="24"/>
-            <w:u w:val="single"/>
-            <w:rtl w:val="0"/>
-          </w:rPr>
-          <w:t xml:space="preserve">b71-3b9a-4e01-b13c-6cc1ca4ceaaf/pt_global_a_dec_17.pdf</w:t>
-        </w:r>
-      </w:hyperlink>
-      <w:r>
-        <w:rPr>
-          <w:rtl w:val="0"/>
-        </w:rPr>
-      </w:r>
-    </w:p>
-    <w:p>
-      <w:pPr>
-        <w:spacing w:line="360" w:lineRule="auto"/>
-        <w:ind w:left="720" w:firstLine="0"/>
-        <w:contextualSpacing w:val="0"/>
-        <w:rPr>
-          <w:rFonts w:ascii="Times New Roman" w:cs="Times New Roman" w:eastAsia="Times New Roman" w:hAnsi="Times New Roman"/>
-          <w:b w:val="1"/>
-          <w:sz w:val="24"/>
-          <w:szCs w:val="24"/>
-        </w:rPr>
-      </w:pPr>
-      <w:r>
-        <w:rPr>
-          <w:rtl w:val="0"/>
-        </w:rPr>
-      </w:r>
-    </w:p>
-    <w:p>
-      <w:pPr>
-        <w:numPr>
-          <w:ilvl w:val="0"/>
-          <w:numId w:val="2"/>
-        </w:numPr>
-        <w:spacing w:line="360" w:lineRule="auto"/>
-        <w:ind w:left="720" w:hanging="360"/>
-        <w:rPr>
-          <w:rFonts w:ascii="Times New Roman" w:cs="Times New Roman" w:eastAsia="Times New Roman" w:hAnsi="Times New Roman"/>
-          <w:b w:val="1"/>
-          <w:sz w:val="24"/>
-          <w:szCs w:val="24"/>
-          <w:u w:val="none"/>
-        </w:rPr>
-      </w:pPr>
-      <w:r>
-        <w:rPr>
-          <w:rFonts w:ascii="Times New Roman" w:cs="Times New Roman" w:eastAsia="Times New Roman" w:hAnsi="Times New Roman"/>
-          <w:b w:val="1"/>
-          <w:sz w:val="24"/>
-          <w:szCs w:val="24"/>
-          <w:rtl w:val="0"/>
-        </w:rPr>
-        <w:t xml:space="preserve">ASMBS:</w:t>
-      </w:r>
-    </w:p>
-    <w:p>
-      <w:pPr>
-        <w:spacing w:line="360" w:lineRule="auto"/>
-        <w:ind w:left="720" w:firstLine="0"/>
-        <w:contextualSpacing w:val="0"/>
-        <w:rPr>
-          <w:rFonts w:ascii="Times New Roman" w:cs="Times New Roman" w:eastAsia="Times New Roman" w:hAnsi="Times New Roman"/>
-          <w:b w:val="1"/>
-          <w:sz w:val="24"/>
-          <w:szCs w:val="24"/>
-        </w:rPr>
-      </w:pPr>
-      <w:hyperlink r:id="rId11">
-        <w:r>
-          <w:rPr>
-            <w:rFonts w:ascii="Times New Roman" w:cs="Times New Roman" w:eastAsia="Times New Roman" w:hAnsi="Times New Roman"/>
-            <w:color w:val="1155cc"/>
-            <w:sz w:val="24"/>
-            <w:szCs w:val="24"/>
-            <w:u w:val="single"/>
-            <w:rtl w:val="0"/>
-          </w:rPr>
-          <w:t xml:space="preserve">https://asmbs.org/resources/estimate-of-bariatric-surgery-numbers</w:t>
-        </w:r>
-      </w:hyperlink>
-      <w:r>
-        <w:rPr>
-          <w:rtl w:val="0"/>
-        </w:rPr>
-      </w:r>
-    </w:p>
-    <w:p>
-      <w:pPr>
-        <w:numPr>
-          <w:ilvl w:val="0"/>
-          <w:numId w:val="2"/>
-        </w:numPr>
-        <w:spacing w:line="360" w:lineRule="auto"/>
-        <w:ind w:left="720" w:hanging="360"/>
-        <w:rPr>
-          <w:rFonts w:ascii="Times New Roman" w:cs="Times New Roman" w:eastAsia="Times New Roman" w:hAnsi="Times New Roman"/>
-          <w:b w:val="1"/>
-          <w:sz w:val="24"/>
-          <w:szCs w:val="24"/>
-          <w:u w:val="none"/>
-        </w:rPr>
-      </w:pPr>
-      <w:r>
-        <w:rPr>
-          <w:rFonts w:ascii="Times New Roman" w:cs="Times New Roman" w:eastAsia="Times New Roman" w:hAnsi="Times New Roman"/>
-          <w:b w:val="1"/>
-          <w:sz w:val="24"/>
-          <w:szCs w:val="24"/>
-          <w:rtl w:val="0"/>
-        </w:rPr>
-        <w:t xml:space="preserve">IDH:</w:t>
-      </w:r>
-    </w:p>
-    <w:p>
-      <w:pPr>
-        <w:spacing w:line="360" w:lineRule="auto"/>
-        <w:ind w:left="720" w:firstLine="0"/>
-        <w:contextualSpacing w:val="0"/>
-        <w:rPr>
-          <w:rFonts w:ascii="Times New Roman" w:cs="Times New Roman" w:eastAsia="Times New Roman" w:hAnsi="Times New Roman"/>
-          <w:b w:val="1"/>
-          <w:sz w:val="24"/>
-          <w:szCs w:val="24"/>
-        </w:rPr>
-      </w:pPr>
-      <w:hyperlink r:id="rId12">
         <w:r>
           <w:rPr>
             <w:rFonts w:ascii="Times New Roman" w:cs="Times New Roman" w:eastAsia="Times New Roman" w:hAnsi="Times New Roman"/>
@@ -567,7 +406,7 @@
           <w:szCs w:val="24"/>
           <w:rtl w:val="0"/>
         </w:rPr>
-        <w:t xml:space="preserve">IDF diabetes atlas:</w:t>
+        <w:t xml:space="preserve">Population Density (New)</w:t>
       </w:r>
     </w:p>
     <w:p>
@@ -577,12 +416,11 @@
         <w:contextualSpacing w:val="0"/>
         <w:rPr>
           <w:rFonts w:ascii="Times New Roman" w:cs="Times New Roman" w:eastAsia="Times New Roman" w:hAnsi="Times New Roman"/>
-          <w:b w:val="1"/>
-          <w:sz w:val="24"/>
-          <w:szCs w:val="24"/>
-        </w:rPr>
-      </w:pPr>
-      <w:hyperlink r:id="rId13">
+          <w:sz w:val="24"/>
+          <w:szCs w:val="24"/>
+        </w:rPr>
+      </w:pPr>
+      <w:hyperlink r:id="rId9">
         <w:r>
           <w:rPr>
             <w:rFonts w:ascii="Times New Roman" w:cs="Times New Roman" w:eastAsia="Times New Roman" w:hAnsi="Times New Roman"/>
@@ -592,7 +430,111 @@
             <w:u w:val="single"/>
             <w:rtl w:val="0"/>
           </w:rPr>
-          <w:t xml:space="preserve">http://www.diabetesatlas.org/resources/2017-atlas.html</w:t>
+          <w:t xml:space="preserve">https://ourworldindata.org/grapher/population-density</w:t>
+        </w:r>
+      </w:hyperlink>
+      <w:r>
+        <w:rPr>
+          <w:rtl w:val="0"/>
+        </w:rPr>
+      </w:r>
+    </w:p>
+    <w:p>
+      <w:pPr>
+        <w:numPr>
+          <w:ilvl w:val="0"/>
+          <w:numId w:val="2"/>
+        </w:numPr>
+        <w:spacing w:line="360" w:lineRule="auto"/>
+        <w:ind w:left="720" w:hanging="360"/>
+        <w:rPr>
+          <w:rFonts w:ascii="Times New Roman" w:cs="Times New Roman" w:eastAsia="Times New Roman" w:hAnsi="Times New Roman"/>
+          <w:b w:val="1"/>
+          <w:sz w:val="24"/>
+          <w:szCs w:val="24"/>
+          <w:u w:val="none"/>
+        </w:rPr>
+      </w:pPr>
+      <w:r>
+        <w:rPr>
+          <w:rFonts w:ascii="Times New Roman" w:cs="Times New Roman" w:eastAsia="Times New Roman" w:hAnsi="Times New Roman"/>
+          <w:b w:val="1"/>
+          <w:sz w:val="24"/>
+          <w:szCs w:val="24"/>
+          <w:rtl w:val="0"/>
+        </w:rPr>
+        <w:t xml:space="preserve">Natural Earth Data (New)</w:t>
+      </w:r>
+    </w:p>
+    <w:p>
+      <w:pPr>
+        <w:spacing w:line="360" w:lineRule="auto"/>
+        <w:ind w:left="720" w:firstLine="0"/>
+        <w:contextualSpacing w:val="0"/>
+        <w:rPr>
+          <w:rFonts w:ascii="Times New Roman" w:cs="Times New Roman" w:eastAsia="Times New Roman" w:hAnsi="Times New Roman"/>
+          <w:b w:val="1"/>
+          <w:sz w:val="24"/>
+          <w:szCs w:val="24"/>
+        </w:rPr>
+      </w:pPr>
+      <w:hyperlink r:id="rId10">
+        <w:r>
+          <w:rPr>
+            <w:rFonts w:ascii="Times New Roman" w:cs="Times New Roman" w:eastAsia="Times New Roman" w:hAnsi="Times New Roman"/>
+            <w:color w:val="1155cc"/>
+            <w:sz w:val="24"/>
+            <w:szCs w:val="24"/>
+            <w:u w:val="single"/>
+            <w:rtl w:val="0"/>
+          </w:rPr>
+          <w:t xml:space="preserve">http://www.naturalearthdata.com/downloads/10m-cultural-vectors/</w:t>
+        </w:r>
+      </w:hyperlink>
+      <w:r>
+        <w:rPr>
+          <w:rtl w:val="0"/>
+        </w:rPr>
+      </w:r>
+    </w:p>
+    <w:p>
+      <w:pPr>
+        <w:numPr>
+          <w:ilvl w:val="0"/>
+          <w:numId w:val="2"/>
+        </w:numPr>
+        <w:spacing w:line="360" w:lineRule="auto"/>
+        <w:ind w:left="720" w:hanging="360"/>
+        <w:rPr>
+          <w:rFonts w:ascii="Times New Roman" w:cs="Times New Roman" w:eastAsia="Times New Roman" w:hAnsi="Times New Roman"/>
+          <w:b w:val="1"/>
+          <w:sz w:val="24"/>
+          <w:szCs w:val="24"/>
+          <w:u w:val="none"/>
+        </w:rPr>
+      </w:pPr>
+      <w:r>
+        <w:rPr>
+          <w:rFonts w:ascii="Times New Roman" w:cs="Times New Roman" w:eastAsia="Times New Roman" w:hAnsi="Times New Roman"/>
+          <w:b w:val="1"/>
+          <w:sz w:val="24"/>
+          <w:szCs w:val="24"/>
+          <w:rtl w:val="0"/>
+        </w:rPr>
+        <w:t xml:space="preserve">Food and Agriculture Organization of the United Nations (FAO) (2017)</w:t>
+        <w:br w:type="textWrapping"/>
+      </w:r>
+      <w:hyperlink r:id="rId11">
+        <w:r>
+          <w:rPr>
+            <w:rFonts w:ascii="Times New Roman" w:cs="Times New Roman" w:eastAsia="Times New Roman" w:hAnsi="Times New Roman"/>
+            <w:color w:val="1155cc"/>
+            <w:sz w:val="24"/>
+            <w:szCs w:val="24"/>
+            <w:u w:val="single"/>
+            <w:rtl w:val="0"/>
+          </w:rPr>
+          <w:t xml:space="preserve">blob:https://ourworldindata.org/dc08411c-dcb8-407d-9819-749fff78d17a</w:t>
         </w:r>
       </w:hyperlink>
       <w:r>
@@ -739,7 +681,7 @@
           <w:szCs w:val="24"/>
           <w:rtl w:val="0"/>
         </w:rPr>
-        <w:t xml:space="preserve">Quanto mais alto o IDH de um país, maior o índice de obesidade. O mesmo serve para as regiões do Brasil.</w:t>
+        <w:t xml:space="preserve">Quanto mais alto o IDH de um país, maior o índice de obesidade.</w:t>
       </w:r>
     </w:p>
     <w:p>
@@ -765,7 +707,7 @@
           <w:szCs w:val="24"/>
           <w:rtl w:val="0"/>
         </w:rPr>
-        <w:t xml:space="preserve">O crescimento do índice de obesidade implica diretamente no aumento de cirurgias bariátricas.</w:t>
+        <w:t xml:space="preserve">A quantidade de vegetais ingeridos influencia diretamente na taxa de obesidade do país</w:t>
       </w:r>
     </w:p>
     <w:p>
@@ -854,7 +796,7 @@
           <w:szCs w:val="24"/>
           <w:rtl w:val="0"/>
         </w:rPr>
-        <w:t xml:space="preserve">Para melhor entendimento da análise dos dados o grupo pretende construir, além de gráficos que demonstrem a evolução da obesidade no mundo, fazer um plot geográfico mostrando a distribuição dos índices relacionados à obesidade no Brasil e no mundo.</w:t>
+        <w:t xml:space="preserve">Para melhor entendimento da análise dos dados o grupo pretende construir, além de gráficos que demonstrem a evolução da obesidade no mundo, fazer plots comparativos entre diferentes regiões, e entre diferentes métricas para correlacionar variáveis.</w:t>
       </w:r>
       <w:r>
         <w:rPr>

</xml_diff>